<commit_message>
added about me section to account page, final proofread of documents
</commit_message>
<xml_diff>
--- a/Documentation/Software Development Plan_ver2.3.docx
+++ b/Documentation/Software Development Plan_ver2.3.docx
@@ -9559,89 +9559,21 @@
         <w:t xml:space="preserve"> onto a map. When first accessing the webpage, the user will begin with the “login page.” From the login page, a user can access a “create an account page” or after authentication access their “homepage.” The homepage will allow the user to modify their account information from a “modify account page,” as well as allow the user to see the “map</w:t>
       </w:r>
       <w:r>
-        <w:t>” and access the “questionnaire”</w:t>
-      </w:r>
-      <w:r>
-        <w:t>.</w:t>
-      </w:r>
-    </w:p>
-    <w:p>
-      <w:pPr>
-        <w:pStyle w:val="BodyText"/>
-        <w:ind w:firstLine="576"/>
-      </w:pPr>
-      <w:r>
-        <w:t>The “questionnaire” refers to the portion of the project where the user inputs the</w:t>
-      </w:r>
-      <w:r>
-        <w:t xml:space="preserve">ir </w:t>
-      </w:r>
-      <w:r>
-        <w:t>preferences.  This will be accessed from the homepage into a “questionnaire page.” The “ratings” will refer to the numerical input from a user in which they determine which statistics have a higher preference. The “statistics” refer to the set of data that our project will be accessing. The “map” refers to the portion of the project which is the visualization of data. The map is initially displayed from the homepage, but will initially be empty, and be modified as the user takes the questionnaire.  After complet</w:t>
-      </w:r>
-      <w:r>
-        <w:t>ion of</w:t>
-      </w:r>
-      <w:r>
-        <w:t xml:space="preserve"> the questionnaire</w:t>
+        <w:t>” and access the “questionnaire</w:t>
       </w:r>
       <w:r>
         <w:t>,</w:t>
       </w:r>
       <w:r>
-        <w:t xml:space="preserve"> the map is referenced to be an “updated map” with the continuing definitions being components of the map. The map may also have markers which will be referred to as “pins.” The pins will allow the user to see an image of the location referred to as the “pin image.” In some cases where an image is not available, or if there is additional implementation, a pin may allow the user to see descriptive information on the location which will be referred to as the “pin information.”</w:t>
-      </w:r>
-    </w:p>
-    <w:p>
-      <w:pPr>
-        <w:pStyle w:val="BodyText"/>
-        <w:ind w:firstLine="576"/>
-      </w:pPr>
-      <w:r>
-        <w:t>This system is to be done in the context of the UMBC CMSC 447 Software Engineering course with Professor Cain. The procedures for this project are to mirror that taught in the course found within the blackboard lecture content. From the class lectures, the software development life cycle should follow that of the procedures found in waterfall as well as agile programming. The documentation for this project should follow a waterfall progress having linear progression such that we should complete the documentation in order. Coding should follow a</w:t>
-      </w:r>
-      <w:r>
-        <w:t>n</w:t>
-      </w:r>
-      <w:r>
-        <w:t xml:space="preserve"> agile </w:t>
-      </w:r>
-      <w:r>
-        <w:t>approach</w:t>
-      </w:r>
-      <w:r>
-        <w:t xml:space="preserve"> such that the coding should be continuously occur, and progression on the development can begin immediately with basic known functionality.</w:t>
-      </w:r>
-    </w:p>
-    <w:p>
-      <w:pPr>
-        <w:pStyle w:val="BodyText"/>
-      </w:pPr>
-    </w:p>
-    <w:p>
-      <w:pPr>
-        <w:pStyle w:val="Heading2"/>
-      </w:pPr>
-      <w:bookmarkStart w:id="2" w:name="_Toc432620799"/>
-      <w:r>
-        <w:rPr>
-          <w:u w:color="000000"/>
-        </w:rPr>
-        <w:t>System</w:t>
-      </w:r>
-      <w:r>
-        <w:rPr>
-          <w:spacing w:val="16"/>
-          <w:u w:color="000000"/>
-        </w:rPr>
+        <w:t>”</w:t>
+      </w:r>
+      <w:r>
         <w:t xml:space="preserve"> </w:t>
       </w:r>
       <w:r>
-        <w:rPr>
-          <w:u w:color="000000"/>
-        </w:rPr>
-        <w:t>overview</w:t>
-      </w:r>
+        <w:t>which are defined below.</w:t>
+      </w:r>
+      <w:bookmarkStart w:id="2" w:name="_GoBack"/>
       <w:bookmarkEnd w:id="2"/>
     </w:p>
     <w:p>
@@ -9650,13 +9582,25 @@
         <w:ind w:firstLine="576"/>
       </w:pPr>
       <w:r>
-        <w:t xml:space="preserve">The goal of this project is to create a web application which will allow a user to create an account, and from such account be able to evaluate different statistical values such that a list of </w:t>
-      </w:r>
-      <w:r>
-        <w:t>counties</w:t>
-      </w:r>
-      <w:r>
-        <w:t xml:space="preserve"> within the United States will be outputted to the user which correlate to the user input. With the list, a map should be presented with pins that correlate to the location and can then be further expanded to output a location image or description. </w:t>
+        <w:t>The “questionnaire” refers to the portion of the project where the user inputs the</w:t>
+      </w:r>
+      <w:r>
+        <w:t xml:space="preserve">ir </w:t>
+      </w:r>
+      <w:r>
+        <w:t>preferences.  This will be accessed from the homepage into a “questionnaire page.” The “ratings” will refer to the numerical input from a user in which they determine which statistics have a higher preference. The “statistics” refer to the set of data that our project will be accessing. The “map” refers to the portion of the project which is the visualization of data. The map is initially displayed from the homepage, but will initially be empty, and be modified as the user takes the questionnaire.  After complet</w:t>
+      </w:r>
+      <w:r>
+        <w:t>ion of</w:t>
+      </w:r>
+      <w:r>
+        <w:t xml:space="preserve"> the questionnaire</w:t>
+      </w:r>
+      <w:r>
+        <w:t>,</w:t>
+      </w:r>
+      <w:r>
+        <w:t xml:space="preserve"> the map is referenced to be an “updated map” with the continuing definitions being components of the map. The map may also have markers which will be referred to as “pins.” The pins will allow the user to see an image of the location referred to as the “pin image.” In some cases where an image is not available, or if there is additional implementation, a pin may allow the user to see descriptive information on the location which will be referred to as the “pin information.”</w:t>
       </w:r>
     </w:p>
     <w:p>
@@ -9665,84 +9609,36 @@
         <w:ind w:firstLine="576"/>
       </w:pPr>
       <w:r>
-        <w:t>A SQL</w:t>
-      </w:r>
-      <w:r>
-        <w:t xml:space="preserve"> database </w:t>
-      </w:r>
-      <w:r>
-        <w:t>will be used for maintaining the user accounts</w:t>
-      </w:r>
-      <w:r>
-        <w:t xml:space="preserve">. Along with this we expect to be using third party software for our output. This would include the use of GoogleMaps for our map output, and </w:t>
-      </w:r>
-      <w:r>
-        <w:t>GooglePlaces</w:t>
-      </w:r>
-      <w:r>
-        <w:t xml:space="preserve"> for our image outputs, and</w:t>
-      </w:r>
-      <w:r>
-        <w:t xml:space="preserve"> GooglePlace</w:t>
-      </w:r>
-      <w:r>
-        <w:t>s</w:t>
-      </w:r>
-      <w:r>
-        <w:t xml:space="preserve"> for a description output. Further third-party software will be expanded in this section as seems </w:t>
-      </w:r>
-      <w:r>
-        <w:lastRenderedPageBreak/>
-        <w:t>fit throughout the project.</w:t>
+        <w:t>This system is to be done in the context of the UMBC CMSC 447 Software Engineering course with Professor Cain. The procedures for this project are to mirror that taught in the course found within the blackboard lecture content. From the class lectures, the software development life cycle should follow that of the procedures found in waterfall as well as agile programming. The documentation for this project should follow a waterfall progress having linear progression such that we should complete the documentation in order. Coding should follow a</w:t>
+      </w:r>
+      <w:r>
+        <w:t>n</w:t>
+      </w:r>
+      <w:r>
+        <w:t xml:space="preserve"> agile </w:t>
+      </w:r>
+      <w:r>
+        <w:t>approach</w:t>
+      </w:r>
+      <w:r>
+        <w:t xml:space="preserve"> such that the coding should be continuously occur, and progression on the development can begin immediately with basic known functionality.</w:t>
       </w:r>
     </w:p>
     <w:p>
       <w:pPr>
         <w:pStyle w:val="BodyText"/>
-        <w:ind w:firstLine="576"/>
-      </w:pPr>
-      <w:r>
-        <w:t>Because the nature of this project is in the scope of a classroom project, there will not be long term maintenance of the project and will be run on a local machine. Throughout this document the term sponsor will refer to John Winder who is the group’s client throughout the project. Similarly, the group refers to the group of developers working on the project including Matthew Hearn, Aaron Lewis, Alex Rochford, Cathy Poore, Ben Kittner, and Steven Heckman.  The project will refer to the software and documentation created for this assignment. All project development will be done through GitHub and then developer preference for developm</w:t>
-      </w:r>
-      <w:r>
-        <w:t>ent environments, debuggers, etc</w:t>
-      </w:r>
-      <w:r>
-        <w:t>. The web porti</w:t>
-      </w:r>
-      <w:r>
-        <w:t>on of the application will be ru</w:t>
-      </w:r>
-      <w:r>
-        <w:t>n using an Angular Framework on a localhost.</w:t>
-      </w:r>
+      </w:pPr>
     </w:p>
     <w:p>
       <w:pPr>
-        <w:pStyle w:val="BodyText"/>
-        <w:ind w:firstLine="576"/>
-      </w:pPr>
-      <w:r>
-        <w:t>The main goals discussed with the client are to put an emphasis on the web portion of the application. This specifically includes those relating to login databases and the visual presentation of any found data. There should be less emphasis on the algorithm and backend portions of the application.</w:t>
-      </w:r>
-      <w:r>
-        <w:t xml:space="preserve"> Finally, the future of the system to be that which could model that of a social media application allowing user accounts.</w:t>
-      </w:r>
-    </w:p>
-    <w:p>
-      <w:pPr>
         <w:pStyle w:val="Heading2"/>
-        <w:rPr>
-          <w:spacing w:val="-1"/>
+      </w:pPr>
+      <w:bookmarkStart w:id="3" w:name="_Toc432620799"/>
+      <w:r>
+        <w:rPr>
           <w:u w:color="000000"/>
         </w:rPr>
-      </w:pPr>
-      <w:bookmarkStart w:id="3" w:name="_Toc432620800"/>
-      <w:r>
-        <w:rPr>
-          <w:u w:color="000000"/>
-        </w:rPr>
-        <w:t>Document</w:t>
+        <w:t>System</w:t>
       </w:r>
       <w:r>
         <w:rPr>
@@ -9753,7 +9649,6 @@
       </w:r>
       <w:r>
         <w:rPr>
-          <w:spacing w:val="-1"/>
           <w:u w:color="000000"/>
         </w:rPr>
         <w:t>overview</w:t>
@@ -9763,6 +9658,122 @@
     <w:p>
       <w:pPr>
         <w:pStyle w:val="BodyText"/>
+        <w:ind w:firstLine="576"/>
+      </w:pPr>
+      <w:r>
+        <w:t xml:space="preserve">The goal of this project is to create a web application which will allow a user to create an account, and from such account be able to evaluate different statistical values such that a list of </w:t>
+      </w:r>
+      <w:r>
+        <w:t>counties</w:t>
+      </w:r>
+      <w:r>
+        <w:t xml:space="preserve"> within the United States will be outputted to the user which correlate to the user input. With the list, a map should be presented with pins that correlate to the location and can then be further expanded to output a location image or description. </w:t>
+      </w:r>
+    </w:p>
+    <w:p>
+      <w:pPr>
+        <w:pStyle w:val="BodyText"/>
+        <w:ind w:firstLine="576"/>
+      </w:pPr>
+      <w:r>
+        <w:t>A SQL</w:t>
+      </w:r>
+      <w:r>
+        <w:t xml:space="preserve"> database </w:t>
+      </w:r>
+      <w:r>
+        <w:t>will be used for maintaining the user accounts</w:t>
+      </w:r>
+      <w:r>
+        <w:t xml:space="preserve">. Along with this we expect to be using third party software for our output. This would include the use of GoogleMaps for our map output, and </w:t>
+      </w:r>
+      <w:r>
+        <w:t>GooglePlaces</w:t>
+      </w:r>
+      <w:r>
+        <w:t xml:space="preserve"> for our image outputs, and</w:t>
+      </w:r>
+      <w:r>
+        <w:t xml:space="preserve"> GooglePlace</w:t>
+      </w:r>
+      <w:r>
+        <w:t>s</w:t>
+      </w:r>
+      <w:r>
+        <w:t xml:space="preserve"> for a description output. Further third-party software will be expanded in this section as seems </w:t>
+      </w:r>
+      <w:r>
+        <w:lastRenderedPageBreak/>
+        <w:t>fit throughout the project.</w:t>
+      </w:r>
+    </w:p>
+    <w:p>
+      <w:pPr>
+        <w:pStyle w:val="BodyText"/>
+        <w:ind w:firstLine="576"/>
+      </w:pPr>
+      <w:r>
+        <w:t>Because the nature of this project is in the scope of a classroom project, there will not be long term maintenance of the project and will be run on a local machine. Throughout this document the term sponsor will refer to John Winder who is the group’s client throughout the project. Similarly, the group refers to the group of developers working on the project including Matthew Hearn, Aaron Lewis, Alex Rochford, Cathy Poore, Ben Kittner, and Steven Heckman.  The project will refer to the software and documentation created for this assignment. All project development will be done through GitHub and then developer preference for developm</w:t>
+      </w:r>
+      <w:r>
+        <w:t>ent environments, debuggers, etc</w:t>
+      </w:r>
+      <w:r>
+        <w:t>. The web porti</w:t>
+      </w:r>
+      <w:r>
+        <w:t>on of the application will be ru</w:t>
+      </w:r>
+      <w:r>
+        <w:t>n using an Angular Framework on a localhost.</w:t>
+      </w:r>
+    </w:p>
+    <w:p>
+      <w:pPr>
+        <w:pStyle w:val="BodyText"/>
+        <w:ind w:firstLine="576"/>
+      </w:pPr>
+      <w:r>
+        <w:t>The main goals discussed with the client are to put an emphasis on the web portion of the application. This specifically includes those relating to login databases and the visual presentation of any found data. There should be less emphasis on the algorithm and backend portions of the application.</w:t>
+      </w:r>
+      <w:r>
+        <w:t xml:space="preserve"> Finally, the future of the system to be that which could model that of a social media application allowing user accounts.</w:t>
+      </w:r>
+    </w:p>
+    <w:p>
+      <w:pPr>
+        <w:pStyle w:val="Heading2"/>
+        <w:rPr>
+          <w:spacing w:val="-1"/>
+          <w:u w:color="000000"/>
+        </w:rPr>
+      </w:pPr>
+      <w:bookmarkStart w:id="4" w:name="_Toc432620800"/>
+      <w:r>
+        <w:rPr>
+          <w:u w:color="000000"/>
+        </w:rPr>
+        <w:t>Document</w:t>
+      </w:r>
+      <w:r>
+        <w:rPr>
+          <w:spacing w:val="16"/>
+          <w:u w:color="000000"/>
+        </w:rPr>
+        <w:t xml:space="preserve"> </w:t>
+      </w:r>
+      <w:r>
+        <w:rPr>
+          <w:spacing w:val="-1"/>
+          <w:u w:color="000000"/>
+        </w:rPr>
+        <w:t>overview</w:t>
+      </w:r>
+      <w:bookmarkEnd w:id="4"/>
+    </w:p>
+    <w:p>
+      <w:pPr>
+        <w:pStyle w:val="BodyText"/>
       </w:pPr>
       <w:r>
         <w:tab/>
@@ -9985,13 +9996,13 @@
       <w:pPr>
         <w:pStyle w:val="Heading2"/>
       </w:pPr>
-      <w:bookmarkStart w:id="4" w:name="1.4_Relationship_to_other_plans"/>
-      <w:bookmarkStart w:id="5" w:name="_Toc432620801"/>
-      <w:bookmarkEnd w:id="4"/>
+      <w:bookmarkStart w:id="5" w:name="1.4_Relationship_to_other_plans"/>
+      <w:bookmarkStart w:id="6" w:name="_Toc432620801"/>
+      <w:bookmarkEnd w:id="5"/>
       <w:r>
         <w:t>Relationship to other plans</w:t>
       </w:r>
-      <w:bookmarkEnd w:id="5"/>
+      <w:bookmarkEnd w:id="6"/>
     </w:p>
     <w:p>
       <w:pPr>
@@ -10054,9 +10065,9 @@
       <w:pPr>
         <w:pStyle w:val="Heading1"/>
       </w:pPr>
-      <w:bookmarkStart w:id="6" w:name="3._Overview_of_required_work"/>
-      <w:bookmarkStart w:id="7" w:name="_Toc432620803"/>
-      <w:bookmarkEnd w:id="6"/>
+      <w:bookmarkStart w:id="7" w:name="3._Overview_of_required_work"/>
+      <w:bookmarkStart w:id="8" w:name="_Toc432620803"/>
+      <w:bookmarkEnd w:id="7"/>
       <w:r>
         <w:rPr>
           <w:u w:color="000000"/>
@@ -10101,244 +10112,244 @@
           <w:u w:color="000000"/>
         </w:rPr>
         <w:t>work</w:t>
-      </w:r>
-      <w:bookmarkEnd w:id="7"/>
-    </w:p>
-    <w:p>
-      <w:pPr>
-        <w:pStyle w:val="BodyText"/>
-        <w:ind w:firstLine="432"/>
-      </w:pPr>
-      <w:r>
-        <w:t>For a list of requirements, see the SRS. There are currently no constraints on the system</w:t>
-      </w:r>
-      <w:r>
-        <w:t xml:space="preserve"> outside of those further expressed in this document or the SRS</w:t>
-      </w:r>
-      <w:r>
-        <w:t>.</w:t>
-      </w:r>
-      <w:r>
-        <w:t xml:space="preserve"> The major concept behind this system is to implement a web</w:t>
-      </w:r>
-      <w:r>
-        <w:t xml:space="preserve"> data visualization</w:t>
-      </w:r>
-      <w:r>
-        <w:t xml:space="preserve"> application. Within this application there should be a require</w:t>
-      </w:r>
-      <w:r>
-        <w:t>d</w:t>
-      </w:r>
-      <w:r>
-        <w:t xml:space="preserve"> account creation and login process. From here a user can access the homepage of the application. The homepage should interact with the GoogleMaps API to present the continental United States. From here the user should be able to take a questionnaire which outputs counties that match user rated statistics. This should populate the map on the homepage with pins which the user can click to see an image and description of the county.</w:t>
-      </w:r>
-      <w:r>
-        <w:t xml:space="preserve"> There are currently no requirements related to the main</w:t>
-      </w:r>
-      <w:r>
-        <w:t>taining</w:t>
-      </w:r>
-      <w:r>
-        <w:t xml:space="preserve"> of documentation throughout this system. However, with the goal of transparency in mind, the document overview of each document will include a description of versions for each document. The following are updates, in relationship to the project system life cycle, with reference to the defined version numbers.</w:t>
-      </w:r>
-    </w:p>
-    <w:p>
-      <w:pPr>
-        <w:pStyle w:val="BodyText"/>
-        <w:ind w:firstLine="432"/>
-      </w:pPr>
-      <w:r>
-        <w:t>As of version 1.0 we are beginning the development life cycle. We are looking into different means of implementation of data visualization, as well as researching data for the project. We have also begun implementing the user account creation and login portion of the project. In terms of documentation we have completed the formation of project requirements and will begin the creation of the project design</w:t>
-      </w:r>
-      <w:r>
-        <w:t xml:space="preserve"> found in the SRS</w:t>
-      </w:r>
-      <w:r>
-        <w:t xml:space="preserve">. </w:t>
-      </w:r>
-    </w:p>
-    <w:p>
-      <w:pPr>
-        <w:pStyle w:val="BodyText"/>
-        <w:ind w:firstLine="432"/>
-      </w:pPr>
-      <w:r>
-        <w:t xml:space="preserve">As of version 1.1 we have implemented the basics of the homepage and are beginning to implement the SQL server portion of the project. Also, we have begun the development of the survey/questionnaire portion of the project and will be using data from the Census Bureau. </w:t>
-      </w:r>
-      <w:r>
-        <w:t>Upon completion of version 1.1 we have completed the SDD.</w:t>
-      </w:r>
-    </w:p>
-    <w:p>
-      <w:pPr>
-        <w:pStyle w:val="BodyText"/>
-        <w:ind w:firstLine="432"/>
-      </w:pPr>
-      <w:r>
-        <w:t>As of version 2.0 we ha</w:t>
-      </w:r>
-      <w:r>
-        <w:t xml:space="preserve">ve a layout for the user account portion of the system. We need to </w:t>
-      </w:r>
-      <w:r>
-        <w:lastRenderedPageBreak/>
-        <w:t>complete the implementation of user accounts with a user avatar. We also need to add the questionnaire portion of the system to the homepage. Finally, we need to implement the location pins. Upon completion of version 2.0 we have completed the STD.</w:t>
-      </w:r>
-      <w:r>
-        <w:t xml:space="preserve"> Versions 2.0-2.3 are </w:t>
-      </w:r>
-      <w:r>
-        <w:t>minor changes with 2.3 as the final documentation for the current semester.</w:t>
-      </w:r>
-    </w:p>
-    <w:p>
-      <w:pPr>
-        <w:pStyle w:val="BodyText"/>
-        <w:ind w:firstLine="432"/>
-      </w:pPr>
-      <w:r>
-        <w:t>The only defined guideline for dates is the final project presentation which is to be done May 10</w:t>
-      </w:r>
-      <w:r>
-        <w:rPr>
-          <w:vertAlign w:val="superscript"/>
-        </w:rPr>
-        <w:t>th</w:t>
-      </w:r>
-      <w:r>
-        <w:t>. Recommended guidelines for documentation dates were given by Professor Cain.</w:t>
-      </w:r>
-      <w:r>
-        <w:t xml:space="preserve"> These are expected to be followed by the development team.</w:t>
-      </w:r>
-      <w:r>
-        <w:t xml:space="preserve"> In addition, all documents will be sent to the client for review as drafts are completed. Final signatures will then be obtained by the development team, from the client during the week of May 10</w:t>
-      </w:r>
-      <w:r>
-        <w:rPr>
-          <w:vertAlign w:val="superscript"/>
-        </w:rPr>
-        <w:t>th</w:t>
-      </w:r>
-      <w:r>
-        <w:t>.</w:t>
-      </w:r>
-      <w:r>
-        <w:t xml:space="preserve"> </w:t>
-      </w:r>
-      <w:r>
-        <w:t>There are no security, privacy, standards, or hardware/software interdependence requirements or constraints</w:t>
-      </w:r>
-      <w:r>
-        <w:t>.</w:t>
-      </w:r>
-      <w:r>
-        <w:t xml:space="preserve"> </w:t>
-      </w:r>
-      <w:r>
-        <w:t>There are no program/acquisition strategy or requirement constraints.</w:t>
-      </w:r>
-    </w:p>
-    <w:p>
-      <w:pPr>
-        <w:pStyle w:val="Heading1"/>
-      </w:pPr>
-      <w:bookmarkStart w:id="8" w:name="_Toc432620804"/>
-      <w:r>
-        <w:rPr>
-          <w:u w:color="000000"/>
-        </w:rPr>
-        <w:t>Plans</w:t>
-      </w:r>
-      <w:r>
-        <w:rPr>
-          <w:spacing w:val="14"/>
-          <w:u w:color="000000"/>
-        </w:rPr>
-        <w:t xml:space="preserve"> </w:t>
-      </w:r>
-      <w:r>
-        <w:rPr>
-          <w:u w:color="000000"/>
-        </w:rPr>
-        <w:t>for</w:t>
-      </w:r>
-      <w:r>
-        <w:rPr>
-          <w:spacing w:val="14"/>
-          <w:u w:color="000000"/>
-        </w:rPr>
-        <w:t xml:space="preserve"> </w:t>
-      </w:r>
-      <w:r>
-        <w:rPr>
-          <w:u w:color="000000"/>
-        </w:rPr>
-        <w:t>performing</w:t>
-      </w:r>
-      <w:r>
-        <w:rPr>
-          <w:spacing w:val="14"/>
-          <w:u w:color="000000"/>
-        </w:rPr>
-        <w:t xml:space="preserve"> </w:t>
-      </w:r>
-      <w:r>
-        <w:rPr>
-          <w:u w:color="000000"/>
-        </w:rPr>
-        <w:t>general</w:t>
-      </w:r>
-      <w:r>
-        <w:rPr>
-          <w:spacing w:val="14"/>
-          <w:u w:color="000000"/>
-        </w:rPr>
-        <w:t xml:space="preserve"> </w:t>
-      </w:r>
-      <w:r>
-        <w:rPr>
-          <w:u w:color="000000"/>
-        </w:rPr>
-        <w:t>software</w:t>
-      </w:r>
-      <w:r>
-        <w:rPr>
-          <w:spacing w:val="14"/>
-          <w:u w:color="000000"/>
-        </w:rPr>
-        <w:t xml:space="preserve"> </w:t>
-      </w:r>
-      <w:r>
-        <w:rPr>
-          <w:u w:color="000000"/>
-        </w:rPr>
-        <w:t>development</w:t>
-      </w:r>
-      <w:r>
-        <w:rPr>
-          <w:spacing w:val="14"/>
-          <w:u w:color="000000"/>
-        </w:rPr>
-        <w:t xml:space="preserve"> </w:t>
-      </w:r>
-      <w:r>
-        <w:rPr>
-          <w:spacing w:val="-1"/>
-          <w:u w:color="000000"/>
-        </w:rPr>
-        <w:t>activities</w:t>
       </w:r>
       <w:bookmarkEnd w:id="8"/>
     </w:p>
     <w:p>
       <w:pPr>
+        <w:pStyle w:val="BodyText"/>
+        <w:ind w:firstLine="432"/>
+      </w:pPr>
+      <w:r>
+        <w:t>For a list of requirements, see the SRS. There are currently no constraints on the system</w:t>
+      </w:r>
+      <w:r>
+        <w:t xml:space="preserve"> outside of those further expressed in this document or the SRS</w:t>
+      </w:r>
+      <w:r>
+        <w:t>.</w:t>
+      </w:r>
+      <w:r>
+        <w:t xml:space="preserve"> The major concept behind this system is to implement a web</w:t>
+      </w:r>
+      <w:r>
+        <w:t xml:space="preserve"> data visualization</w:t>
+      </w:r>
+      <w:r>
+        <w:t xml:space="preserve"> application. Within this application there should be a require</w:t>
+      </w:r>
+      <w:r>
+        <w:t>d</w:t>
+      </w:r>
+      <w:r>
+        <w:t xml:space="preserve"> account creation and login process. From here a user can access the homepage of the application. The homepage should interact with the GoogleMaps API to present the continental United States. From here the user should be able to take a questionnaire which outputs counties that match user rated statistics. This should populate the map on the homepage with pins which the user can click to see an image and description of the county.</w:t>
+      </w:r>
+      <w:r>
+        <w:t xml:space="preserve"> There are currently no requirements related to the main</w:t>
+      </w:r>
+      <w:r>
+        <w:t>taining</w:t>
+      </w:r>
+      <w:r>
+        <w:t xml:space="preserve"> of documentation throughout this system. However, with the goal of transparency in mind, the document overview of each document will include a description of versions for each document. The following are updates, in relationship to the project system life cycle, with reference to the defined version numbers.</w:t>
+      </w:r>
+    </w:p>
+    <w:p>
+      <w:pPr>
+        <w:pStyle w:val="BodyText"/>
+        <w:ind w:firstLine="432"/>
+      </w:pPr>
+      <w:r>
+        <w:t>As of version 1.0 we are beginning the development life cycle. We are looking into different means of implementation of data visualization, as well as researching data for the project. We have also begun implementing the user account creation and login portion of the project. In terms of documentation we have completed the formation of project requirements and will begin the creation of the project design</w:t>
+      </w:r>
+      <w:r>
+        <w:t xml:space="preserve"> found in the SRS</w:t>
+      </w:r>
+      <w:r>
+        <w:t xml:space="preserve">. </w:t>
+      </w:r>
+    </w:p>
+    <w:p>
+      <w:pPr>
+        <w:pStyle w:val="BodyText"/>
+        <w:ind w:firstLine="432"/>
+      </w:pPr>
+      <w:r>
+        <w:t xml:space="preserve">As of version 1.1 we have implemented the basics of the homepage and are beginning to implement the SQL server portion of the project. Also, we have begun the development of the survey/questionnaire portion of the project and will be using data from the Census Bureau. </w:t>
+      </w:r>
+      <w:r>
+        <w:t>Upon completion of version 1.1 we have completed the SDD.</w:t>
+      </w:r>
+    </w:p>
+    <w:p>
+      <w:pPr>
+        <w:pStyle w:val="BodyText"/>
+        <w:ind w:firstLine="432"/>
+      </w:pPr>
+      <w:r>
+        <w:t>As of version 2.0 we ha</w:t>
+      </w:r>
+      <w:r>
+        <w:t xml:space="preserve">ve a layout for the user account portion of the system. We need to </w:t>
+      </w:r>
+      <w:r>
+        <w:lastRenderedPageBreak/>
+        <w:t>complete the implementation of user accounts with a user avatar. We also need to add the questionnaire portion of the system to the homepage. Finally, we need to implement the location pins. Upon completion of version 2.0 we have completed the STD.</w:t>
+      </w:r>
+      <w:r>
+        <w:t xml:space="preserve"> Versions 2.0-2.3 are </w:t>
+      </w:r>
+      <w:r>
+        <w:t>minor changes with 2.3 as the final documentation for the current semester.</w:t>
+      </w:r>
+    </w:p>
+    <w:p>
+      <w:pPr>
+        <w:pStyle w:val="BodyText"/>
+        <w:ind w:firstLine="432"/>
+      </w:pPr>
+      <w:r>
+        <w:t>The only defined guideline for dates is the final project presentation which is to be done May 10</w:t>
+      </w:r>
+      <w:r>
+        <w:rPr>
+          <w:vertAlign w:val="superscript"/>
+        </w:rPr>
+        <w:t>th</w:t>
+      </w:r>
+      <w:r>
+        <w:t>. Recommended guidelines for documentation dates were given by Professor Cain.</w:t>
+      </w:r>
+      <w:r>
+        <w:t xml:space="preserve"> These are expected to be followed by the development team.</w:t>
+      </w:r>
+      <w:r>
+        <w:t xml:space="preserve"> In addition, all documents will be sent to the client for review as drafts are completed. Final signatures will then be obtained by the development team, from the client during the week of May 10</w:t>
+      </w:r>
+      <w:r>
+        <w:rPr>
+          <w:vertAlign w:val="superscript"/>
+        </w:rPr>
+        <w:t>th</w:t>
+      </w:r>
+      <w:r>
+        <w:t>.</w:t>
+      </w:r>
+      <w:r>
+        <w:t xml:space="preserve"> </w:t>
+      </w:r>
+      <w:r>
+        <w:t>There are no security, privacy, standards, or hardware/software interdependence requirements or constraints</w:t>
+      </w:r>
+      <w:r>
+        <w:t>.</w:t>
+      </w:r>
+      <w:r>
+        <w:t xml:space="preserve"> </w:t>
+      </w:r>
+      <w:r>
+        <w:t>There are no program/acquisition strategy or requirement constraints.</w:t>
+      </w:r>
+    </w:p>
+    <w:p>
+      <w:pPr>
+        <w:pStyle w:val="Heading1"/>
+      </w:pPr>
+      <w:bookmarkStart w:id="9" w:name="_Toc432620804"/>
+      <w:r>
+        <w:rPr>
+          <w:u w:color="000000"/>
+        </w:rPr>
+        <w:t>Plans</w:t>
+      </w:r>
+      <w:r>
+        <w:rPr>
+          <w:spacing w:val="14"/>
+          <w:u w:color="000000"/>
+        </w:rPr>
+        <w:t xml:space="preserve"> </w:t>
+      </w:r>
+      <w:r>
+        <w:rPr>
+          <w:u w:color="000000"/>
+        </w:rPr>
+        <w:t>for</w:t>
+      </w:r>
+      <w:r>
+        <w:rPr>
+          <w:spacing w:val="14"/>
+          <w:u w:color="000000"/>
+        </w:rPr>
+        <w:t xml:space="preserve"> </w:t>
+      </w:r>
+      <w:r>
+        <w:rPr>
+          <w:u w:color="000000"/>
+        </w:rPr>
+        <w:t>performing</w:t>
+      </w:r>
+      <w:r>
+        <w:rPr>
+          <w:spacing w:val="14"/>
+          <w:u w:color="000000"/>
+        </w:rPr>
+        <w:t xml:space="preserve"> </w:t>
+      </w:r>
+      <w:r>
+        <w:rPr>
+          <w:u w:color="000000"/>
+        </w:rPr>
+        <w:t>general</w:t>
+      </w:r>
+      <w:r>
+        <w:rPr>
+          <w:spacing w:val="14"/>
+          <w:u w:color="000000"/>
+        </w:rPr>
+        <w:t xml:space="preserve"> </w:t>
+      </w:r>
+      <w:r>
+        <w:rPr>
+          <w:u w:color="000000"/>
+        </w:rPr>
+        <w:t>software</w:t>
+      </w:r>
+      <w:r>
+        <w:rPr>
+          <w:spacing w:val="14"/>
+          <w:u w:color="000000"/>
+        </w:rPr>
+        <w:t xml:space="preserve"> </w:t>
+      </w:r>
+      <w:r>
+        <w:rPr>
+          <w:u w:color="000000"/>
+        </w:rPr>
+        <w:t>development</w:t>
+      </w:r>
+      <w:r>
+        <w:rPr>
+          <w:spacing w:val="14"/>
+          <w:u w:color="000000"/>
+        </w:rPr>
+        <w:t xml:space="preserve"> </w:t>
+      </w:r>
+      <w:r>
+        <w:rPr>
+          <w:spacing w:val="-1"/>
+          <w:u w:color="000000"/>
+        </w:rPr>
+        <w:t>activities</w:t>
+      </w:r>
+      <w:bookmarkEnd w:id="9"/>
+    </w:p>
+    <w:p>
+      <w:pPr>
         <w:pStyle w:val="Heading2"/>
       </w:pPr>
-      <w:bookmarkStart w:id="9" w:name="4.1_Software_development_process"/>
-      <w:bookmarkStart w:id="10" w:name="_Toc432620805"/>
-      <w:bookmarkEnd w:id="9"/>
+      <w:bookmarkStart w:id="10" w:name="4.1_Software_development_process"/>
+      <w:bookmarkStart w:id="11" w:name="_Toc432620805"/>
+      <w:bookmarkEnd w:id="10"/>
       <w:r>
         <w:rPr>
           <w:u w:color="000000"/>
@@ -10372,7 +10383,7 @@
         </w:rPr>
         <w:t>process</w:t>
       </w:r>
-      <w:bookmarkEnd w:id="10"/>
+      <w:bookmarkEnd w:id="11"/>
     </w:p>
     <w:p>
       <w:pPr>
@@ -10423,11 +10434,11 @@
       <w:pPr>
         <w:pStyle w:val="Heading2"/>
       </w:pPr>
-      <w:bookmarkStart w:id="11" w:name="4.2_General_plans_for_software_developme"/>
-      <w:bookmarkStart w:id="12" w:name="4.2.1_Software_development_methods"/>
-      <w:bookmarkStart w:id="13" w:name="_Toc432620806"/>
-      <w:bookmarkEnd w:id="11"/>
+      <w:bookmarkStart w:id="12" w:name="4.2_General_plans_for_software_developme"/>
+      <w:bookmarkStart w:id="13" w:name="4.2.1_Software_development_methods"/>
+      <w:bookmarkStart w:id="14" w:name="_Toc432620806"/>
       <w:bookmarkEnd w:id="12"/>
+      <w:bookmarkEnd w:id="13"/>
       <w:r>
         <w:rPr>
           <w:u w:color="000000"/>
@@ -10485,51 +10496,51 @@
           <w:u w:color="000000"/>
         </w:rPr>
         <w:t>development</w:t>
-      </w:r>
-      <w:bookmarkEnd w:id="13"/>
-    </w:p>
-    <w:p>
-      <w:pPr>
-        <w:pStyle w:val="Heading3"/>
-      </w:pPr>
-      <w:bookmarkStart w:id="14" w:name="_Toc432620807"/>
-      <w:r>
-        <w:rPr>
-          <w:u w:color="000000"/>
-        </w:rPr>
-        <w:t>Software</w:t>
-      </w:r>
-      <w:r>
-        <w:rPr>
-          <w:spacing w:val="-3"/>
-          <w:u w:color="000000"/>
-        </w:rPr>
-        <w:t xml:space="preserve"> </w:t>
-      </w:r>
-      <w:r>
-        <w:rPr>
-          <w:u w:color="000000"/>
-        </w:rPr>
-        <w:t>development</w:t>
-      </w:r>
-      <w:r>
-        <w:rPr>
-          <w:spacing w:val="-4"/>
-          <w:u w:color="000000"/>
-        </w:rPr>
-        <w:t xml:space="preserve"> </w:t>
-      </w:r>
-      <w:r>
-        <w:rPr>
-          <w:spacing w:val="-1"/>
-          <w:u w:color="000000"/>
-        </w:rPr>
-        <w:t>methods</w:t>
       </w:r>
       <w:bookmarkEnd w:id="14"/>
     </w:p>
     <w:p>
       <w:pPr>
+        <w:pStyle w:val="Heading3"/>
+      </w:pPr>
+      <w:bookmarkStart w:id="15" w:name="_Toc432620807"/>
+      <w:r>
+        <w:rPr>
+          <w:u w:color="000000"/>
+        </w:rPr>
+        <w:t>Software</w:t>
+      </w:r>
+      <w:r>
+        <w:rPr>
+          <w:spacing w:val="-3"/>
+          <w:u w:color="000000"/>
+        </w:rPr>
+        <w:t xml:space="preserve"> </w:t>
+      </w:r>
+      <w:r>
+        <w:rPr>
+          <w:u w:color="000000"/>
+        </w:rPr>
+        <w:t>development</w:t>
+      </w:r>
+      <w:r>
+        <w:rPr>
+          <w:spacing w:val="-4"/>
+          <w:u w:color="000000"/>
+        </w:rPr>
+        <w:t xml:space="preserve"> </w:t>
+      </w:r>
+      <w:r>
+        <w:rPr>
+          <w:spacing w:val="-1"/>
+          <w:u w:color="000000"/>
+        </w:rPr>
+        <w:t>methods</w:t>
+      </w:r>
+      <w:bookmarkEnd w:id="15"/>
+    </w:p>
+    <w:p>
+      <w:pPr>
         <w:pStyle w:val="BodyText"/>
       </w:pPr>
       <w:r>
@@ -10550,9 +10561,9 @@
       <w:pPr>
         <w:pStyle w:val="Heading3"/>
       </w:pPr>
-      <w:bookmarkStart w:id="15" w:name="4.2.2_Standards_for_software_products"/>
-      <w:bookmarkStart w:id="16" w:name="_Toc432620808"/>
-      <w:bookmarkEnd w:id="15"/>
+      <w:bookmarkStart w:id="16" w:name="4.2.2_Standards_for_software_products"/>
+      <w:bookmarkStart w:id="17" w:name="_Toc432620808"/>
+      <w:bookmarkEnd w:id="16"/>
       <w:r>
         <w:rPr>
           <w:u w:color="000000"/>
@@ -10599,7 +10610,7 @@
         </w:rPr>
         <w:t>products</w:t>
       </w:r>
-      <w:bookmarkEnd w:id="16"/>
+      <w:bookmarkEnd w:id="17"/>
     </w:p>
     <w:p>
       <w:pPr>
@@ -10772,10 +10783,10 @@
       <w:r>
         <w:t>Currently there are no constraints on programming language</w:t>
       </w:r>
-      <w:bookmarkStart w:id="17" w:name="4.2.3_Reusable_software_products"/>
-      <w:bookmarkStart w:id="18" w:name="4.2.3.1_Incorporating_reusable_software_"/>
-      <w:bookmarkEnd w:id="17"/>
+      <w:bookmarkStart w:id="18" w:name="4.2.3_Reusable_software_products"/>
+      <w:bookmarkStart w:id="19" w:name="4.2.3.1_Incorporating_reusable_software_"/>
       <w:bookmarkEnd w:id="18"/>
+      <w:bookmarkEnd w:id="19"/>
       <w:r>
         <w:t xml:space="preserve"> nor </w:t>
       </w:r>
@@ -10790,7 +10801,7 @@
       <w:pPr>
         <w:pStyle w:val="Heading3"/>
       </w:pPr>
-      <w:bookmarkStart w:id="19" w:name="_Toc432620809"/>
+      <w:bookmarkStart w:id="20" w:name="_Toc432620809"/>
       <w:r>
         <w:rPr>
           <w:u w:color="000000"/>
@@ -10823,7 +10834,7 @@
         </w:rPr>
         <w:t>products</w:t>
       </w:r>
-      <w:bookmarkEnd w:id="19"/>
+      <w:bookmarkEnd w:id="20"/>
     </w:p>
     <w:p>
       <w:pPr>
@@ -10912,8 +10923,8 @@
       <w:pPr>
         <w:pStyle w:val="Heading4"/>
       </w:pPr>
-      <w:bookmarkStart w:id="20" w:name="4.2.3.2_Developing_reusable_software_pro"/>
-      <w:bookmarkEnd w:id="20"/>
+      <w:bookmarkStart w:id="21" w:name="4.2.3.2_Developing_reusable_software_pro"/>
+      <w:bookmarkEnd w:id="21"/>
       <w:r>
         <w:rPr>
           <w:u w:color="000000"/>
@@ -10997,9 +11008,9 @@
       <w:pPr>
         <w:pStyle w:val="Heading3"/>
       </w:pPr>
-      <w:bookmarkStart w:id="21" w:name="4.2.4_Handling_of_critical_requirements"/>
-      <w:bookmarkStart w:id="22" w:name="_Toc432620810"/>
-      <w:bookmarkEnd w:id="21"/>
+      <w:bookmarkStart w:id="22" w:name="4.2.4_Handling_of_critical_requirements"/>
+      <w:bookmarkStart w:id="23" w:name="_Toc432620810"/>
+      <w:bookmarkEnd w:id="22"/>
       <w:r>
         <w:rPr>
           <w:u w:color="000000"/>
@@ -11046,7 +11057,7 @@
         </w:rPr>
         <w:t>requirements</w:t>
       </w:r>
-      <w:bookmarkEnd w:id="22"/>
+      <w:bookmarkEnd w:id="23"/>
     </w:p>
     <w:p>
       <w:pPr>
@@ -11189,13 +11200,13 @@
       <w:pPr>
         <w:pStyle w:val="Heading3"/>
       </w:pPr>
-      <w:bookmarkStart w:id="23" w:name="4.2.5_Computer_hardware_resource_utiliza"/>
-      <w:bookmarkStart w:id="24" w:name="4.2.6_Recording_rationale"/>
-      <w:bookmarkStart w:id="25" w:name="4.2.7_Access_for_acquirer_review"/>
-      <w:bookmarkStart w:id="26" w:name="_Toc432620811"/>
-      <w:bookmarkEnd w:id="23"/>
+      <w:bookmarkStart w:id="24" w:name="4.2.5_Computer_hardware_resource_utiliza"/>
+      <w:bookmarkStart w:id="25" w:name="4.2.6_Recording_rationale"/>
+      <w:bookmarkStart w:id="26" w:name="4.2.7_Access_for_acquirer_review"/>
+      <w:bookmarkStart w:id="27" w:name="_Toc432620811"/>
       <w:bookmarkEnd w:id="24"/>
       <w:bookmarkEnd w:id="25"/>
+      <w:bookmarkEnd w:id="26"/>
       <w:r>
         <w:rPr>
           <w:u w:color="000000"/>
@@ -11241,44 +11252,6 @@
           <w:u w:color="000000"/>
         </w:rPr>
         <w:t>utilization</w:t>
-      </w:r>
-      <w:bookmarkEnd w:id="26"/>
-    </w:p>
-    <w:p>
-      <w:pPr>
-        <w:pStyle w:val="BodyText"/>
-      </w:pPr>
-      <w:r>
-        <w:tab/>
-        <w:t xml:space="preserve">There are currently no hardware resources that would need to be monitored for the use of the </w:t>
-      </w:r>
-      <w:r>
-        <w:t>system due to the nature of the system being a local web-based application.</w:t>
-      </w:r>
-    </w:p>
-    <w:p>
-      <w:pPr>
-        <w:pStyle w:val="Heading3"/>
-      </w:pPr>
-      <w:bookmarkStart w:id="27" w:name="_Toc432620812"/>
-      <w:r>
-        <w:rPr>
-          <w:u w:color="000000"/>
-        </w:rPr>
-        <w:t>Recording</w:t>
-      </w:r>
-      <w:r>
-        <w:rPr>
-          <w:spacing w:val="47"/>
-          <w:u w:color="000000"/>
-        </w:rPr>
-        <w:t xml:space="preserve"> </w:t>
-      </w:r>
-      <w:r>
-        <w:rPr>
-          <w:u w:color="000000"/>
-        </w:rPr>
-        <w:t>rationale</w:t>
       </w:r>
       <w:bookmarkEnd w:id="27"/>
     </w:p>
@@ -11288,47 +11261,26 @@
       </w:pPr>
       <w:r>
         <w:tab/>
-        <w:t xml:space="preserve">There are currently no explicit measures in place for recording rationale. It is expected that as occurrences </w:t>
-      </w:r>
-      <w:r>
-        <w:t>arise</w:t>
-      </w:r>
-      <w:r>
-        <w:t xml:space="preserve"> they be documented with email correspondence, and when verbally expressed during a meeting, meeting minutes should be sent out within 48 hours of the meeting and reviewed by all group member</w:t>
-      </w:r>
-      <w:r>
-        <w:t>s</w:t>
-      </w:r>
-      <w:r>
-        <w:t xml:space="preserve"> and the client within the next 48 hours. If this cannot be done a simple response noting that the minutes were received with an expected timeframe of when the minutes will be read should be s</w:t>
-      </w:r>
-      <w:r>
-        <w:t>tated. This should be sent within the group within the scope of the group members.</w:t>
+        <w:t xml:space="preserve">There are currently no hardware resources that would need to be monitored for the use of the </w:t>
+      </w:r>
+      <w:r>
+        <w:t>system due to the nature of the system being a local web-based application.</w:t>
       </w:r>
     </w:p>
     <w:p>
       <w:pPr>
-        <w:pStyle w:val="BodyText"/>
-      </w:pPr>
-      <w:r>
-        <w:tab/>
-        <w:t xml:space="preserve">Key decisions will be any decision, specifically within the realm of design, which modifies the functionality of a pre-built CSCI component. CSCI components for the system will be described within the SDD. If a CSCI component has been completed, and for integration testing it is found to need modification, then the development team is expected to review the necessary modifications. If these require changes to requirements or design, the modifications should be documented and summarized in the documentation version summary. This should then be sent to the client immediately. </w:t>
-      </w:r>
-    </w:p>
-    <w:p>
-      <w:pPr>
         <w:pStyle w:val="Heading3"/>
       </w:pPr>
-      <w:bookmarkStart w:id="28" w:name="_Toc432620813"/>
+      <w:bookmarkStart w:id="28" w:name="_Toc432620812"/>
       <w:r>
         <w:rPr>
           <w:u w:color="000000"/>
         </w:rPr>
-        <w:t>Access</w:t>
-      </w:r>
-      <w:r>
-        <w:rPr>
-          <w:spacing w:val="18"/>
+        <w:t>Recording</w:t>
+      </w:r>
+      <w:r>
+        <w:rPr>
+          <w:spacing w:val="47"/>
           <w:u w:color="000000"/>
         </w:rPr>
         <w:t xml:space="preserve"> </w:t>
@@ -11337,34 +11289,7 @@
         <w:rPr>
           <w:u w:color="000000"/>
         </w:rPr>
-        <w:t>for</w:t>
-      </w:r>
-      <w:r>
-        <w:rPr>
-          <w:spacing w:val="16"/>
-          <w:u w:color="000000"/>
-        </w:rPr>
-        <w:t xml:space="preserve"> </w:t>
-      </w:r>
-      <w:r>
-        <w:rPr>
-          <w:u w:color="000000"/>
-        </w:rPr>
-        <w:t>acquirer</w:t>
-      </w:r>
-      <w:r>
-        <w:rPr>
-          <w:spacing w:val="18"/>
-          <w:u w:color="000000"/>
-        </w:rPr>
-        <w:t xml:space="preserve"> </w:t>
-      </w:r>
-      <w:r>
-        <w:rPr>
-          <w:spacing w:val="-1"/>
-          <w:u w:color="000000"/>
-        </w:rPr>
-        <w:t>review</w:t>
+        <w:t>rationale</w:t>
       </w:r>
       <w:bookmarkEnd w:id="28"/>
     </w:p>
@@ -11374,6 +11299,92 @@
       </w:pPr>
       <w:r>
         <w:tab/>
+        <w:t xml:space="preserve">There are currently no explicit measures in place for recording rationale. It is expected that as occurrences </w:t>
+      </w:r>
+      <w:r>
+        <w:t>arise</w:t>
+      </w:r>
+      <w:r>
+        <w:t xml:space="preserve"> they be documented with email correspondence, and when verbally expressed during a meeting, meeting minutes should be sent out within 48 hours of the meeting and reviewed by all group member</w:t>
+      </w:r>
+      <w:r>
+        <w:t>s</w:t>
+      </w:r>
+      <w:r>
+        <w:t xml:space="preserve"> and the client within the next 48 hours. If this cannot be done a simple response noting that the minutes were received with an expected timeframe of when the minutes will be read should be s</w:t>
+      </w:r>
+      <w:r>
+        <w:t>tated. This should be sent within the group within the scope of the group members.</w:t>
+      </w:r>
+    </w:p>
+    <w:p>
+      <w:pPr>
+        <w:pStyle w:val="BodyText"/>
+      </w:pPr>
+      <w:r>
+        <w:tab/>
+        <w:t xml:space="preserve">Key decisions will be any decision, specifically within the realm of design, which modifies the functionality of a pre-built CSCI component. CSCI components for the system will be described within the SDD. If a CSCI component has been completed, and for integration testing it is found to need modification, then the development team is expected to review the necessary modifications. If these require changes to requirements or design, the modifications should be documented and summarized in the documentation version summary. This should then be sent to the client immediately. </w:t>
+      </w:r>
+    </w:p>
+    <w:p>
+      <w:pPr>
+        <w:pStyle w:val="Heading3"/>
+      </w:pPr>
+      <w:bookmarkStart w:id="29" w:name="_Toc432620813"/>
+      <w:r>
+        <w:rPr>
+          <w:u w:color="000000"/>
+        </w:rPr>
+        <w:t>Access</w:t>
+      </w:r>
+      <w:r>
+        <w:rPr>
+          <w:spacing w:val="18"/>
+          <w:u w:color="000000"/>
+        </w:rPr>
+        <w:t xml:space="preserve"> </w:t>
+      </w:r>
+      <w:r>
+        <w:rPr>
+          <w:u w:color="000000"/>
+        </w:rPr>
+        <w:t>for</w:t>
+      </w:r>
+      <w:r>
+        <w:rPr>
+          <w:spacing w:val="16"/>
+          <w:u w:color="000000"/>
+        </w:rPr>
+        <w:t xml:space="preserve"> </w:t>
+      </w:r>
+      <w:r>
+        <w:rPr>
+          <w:u w:color="000000"/>
+        </w:rPr>
+        <w:t>acquirer</w:t>
+      </w:r>
+      <w:r>
+        <w:rPr>
+          <w:spacing w:val="18"/>
+          <w:u w:color="000000"/>
+        </w:rPr>
+        <w:t xml:space="preserve"> </w:t>
+      </w:r>
+      <w:r>
+        <w:rPr>
+          <w:spacing w:val="-1"/>
+          <w:u w:color="000000"/>
+        </w:rPr>
+        <w:t>review</w:t>
+      </w:r>
+      <w:bookmarkEnd w:id="29"/>
+    </w:p>
+    <w:p>
+      <w:pPr>
+        <w:pStyle w:val="BodyText"/>
+      </w:pPr>
+      <w:r>
+        <w:tab/>
         <w:t xml:space="preserve">The client should be granted read-only access to the group’s GitHub repository with the goal of being able to review any code. Any notes on the code should be sent to the group in the form of an email message or be verbally expressed in the next group meeting which </w:t>
       </w:r>
       <w:r>
@@ -11388,9 +11399,9 @@
       <w:pPr>
         <w:pStyle w:val="Heading1"/>
       </w:pPr>
-      <w:bookmarkStart w:id="29" w:name="5._Plans_for_performing_detailed_softwar"/>
-      <w:bookmarkStart w:id="30" w:name="_Toc432620814"/>
-      <w:bookmarkEnd w:id="29"/>
+      <w:bookmarkStart w:id="30" w:name="5._Plans_for_performing_detailed_softwar"/>
+      <w:bookmarkStart w:id="31" w:name="_Toc432620814"/>
+      <w:bookmarkEnd w:id="30"/>
       <w:r>
         <w:rPr>
           <w:u w:color="000000"/>
@@ -11474,124 +11485,124 @@
           <w:u w:color="000000"/>
         </w:rPr>
         <w:t>activities</w:t>
-      </w:r>
-      <w:bookmarkEnd w:id="30"/>
-    </w:p>
-    <w:p>
-      <w:pPr>
-        <w:pStyle w:val="Heading2"/>
-      </w:pPr>
-      <w:bookmarkStart w:id="31" w:name="_Toc432620815"/>
-      <w:r>
-        <w:rPr>
-          <w:u w:color="000000"/>
-        </w:rPr>
-        <w:t>Project</w:t>
-      </w:r>
-      <w:r>
-        <w:rPr>
-          <w:spacing w:val="1"/>
-          <w:u w:color="000000"/>
-        </w:rPr>
-        <w:t xml:space="preserve"> </w:t>
-      </w:r>
-      <w:r>
-        <w:rPr>
-          <w:u w:color="000000"/>
-        </w:rPr>
-        <w:t>planning and</w:t>
-      </w:r>
-      <w:r>
-        <w:rPr>
-          <w:spacing w:val="1"/>
-          <w:u w:color="000000"/>
-        </w:rPr>
-        <w:t xml:space="preserve"> </w:t>
-      </w:r>
-      <w:r>
-        <w:rPr>
-          <w:spacing w:val="-1"/>
-          <w:u w:color="000000"/>
-        </w:rPr>
-        <w:t>oversight</w:t>
       </w:r>
       <w:bookmarkEnd w:id="31"/>
     </w:p>
     <w:p>
       <w:pPr>
-        <w:pStyle w:val="Heading3"/>
-      </w:pPr>
-      <w:bookmarkStart w:id="32" w:name="_Toc432620816"/>
-      <w:r>
-        <w:t>Software</w:t>
-      </w:r>
-      <w:r>
-        <w:rPr>
-          <w:spacing w:val="12"/>
+        <w:pStyle w:val="Heading2"/>
+      </w:pPr>
+      <w:bookmarkStart w:id="32" w:name="_Toc432620815"/>
+      <w:r>
+        <w:rPr>
+          <w:u w:color="000000"/>
+        </w:rPr>
+        <w:t>Project</w:t>
+      </w:r>
+      <w:r>
+        <w:rPr>
+          <w:spacing w:val="1"/>
+          <w:u w:color="000000"/>
         </w:rPr>
         <w:t xml:space="preserve"> </w:t>
       </w:r>
       <w:r>
-        <w:t>development</w:t>
-      </w:r>
-      <w:r>
-        <w:rPr>
-          <w:spacing w:val="12"/>
+        <w:rPr>
+          <w:u w:color="000000"/>
+        </w:rPr>
+        <w:t>planning and</w:t>
+      </w:r>
+      <w:r>
+        <w:rPr>
+          <w:spacing w:val="1"/>
+          <w:u w:color="000000"/>
         </w:rPr>
         <w:t xml:space="preserve"> </w:t>
       </w:r>
       <w:r>
-        <w:t>planning</w:t>
-      </w:r>
-      <w:r>
-        <w:rPr>
-          <w:spacing w:val="12"/>
-        </w:rPr>
-        <w:t xml:space="preserve"> </w:t>
-      </w:r>
-      <w:r>
-        <w:t>(covering</w:t>
-      </w:r>
-      <w:r>
-        <w:rPr>
-          <w:spacing w:val="12"/>
-        </w:rPr>
-        <w:t xml:space="preserve"> </w:t>
-      </w:r>
-      <w:r>
-        <w:t>updates</w:t>
-      </w:r>
-      <w:r>
-        <w:rPr>
-          <w:spacing w:val="12"/>
-        </w:rPr>
-        <w:t xml:space="preserve"> </w:t>
-      </w:r>
-      <w:r>
-        <w:t>to</w:t>
-      </w:r>
-      <w:r>
-        <w:rPr>
-          <w:spacing w:val="12"/>
-        </w:rPr>
-        <w:t xml:space="preserve"> </w:t>
-      </w:r>
-      <w:r>
-        <w:t>this</w:t>
-      </w:r>
-      <w:r>
-        <w:rPr>
-          <w:spacing w:val="12"/>
-        </w:rPr>
-        <w:t xml:space="preserve"> </w:t>
-      </w:r>
-      <w:r>
-        <w:t>plan)</w:t>
+        <w:rPr>
+          <w:spacing w:val="-1"/>
+          <w:u w:color="000000"/>
+        </w:rPr>
+        <w:t>oversight</w:t>
       </w:r>
       <w:bookmarkEnd w:id="32"/>
     </w:p>
     <w:p>
       <w:pPr>
+        <w:pStyle w:val="Heading3"/>
+      </w:pPr>
+      <w:bookmarkStart w:id="33" w:name="_Toc432620816"/>
+      <w:r>
+        <w:t>Software</w:t>
+      </w:r>
+      <w:r>
+        <w:rPr>
+          <w:spacing w:val="12"/>
+        </w:rPr>
+        <w:t xml:space="preserve"> </w:t>
+      </w:r>
+      <w:r>
+        <w:t>development</w:t>
+      </w:r>
+      <w:r>
+        <w:rPr>
+          <w:spacing w:val="12"/>
+        </w:rPr>
+        <w:t xml:space="preserve"> </w:t>
+      </w:r>
+      <w:r>
+        <w:t>planning</w:t>
+      </w:r>
+      <w:r>
+        <w:rPr>
+          <w:spacing w:val="12"/>
+        </w:rPr>
+        <w:t xml:space="preserve"> </w:t>
+      </w:r>
+      <w:r>
+        <w:t>(covering</w:t>
+      </w:r>
+      <w:r>
+        <w:rPr>
+          <w:spacing w:val="12"/>
+        </w:rPr>
+        <w:t xml:space="preserve"> </w:t>
+      </w:r>
+      <w:r>
+        <w:t>updates</w:t>
+      </w:r>
+      <w:r>
+        <w:rPr>
+          <w:spacing w:val="12"/>
+        </w:rPr>
+        <w:t xml:space="preserve"> </w:t>
+      </w:r>
+      <w:r>
+        <w:t>to</w:t>
+      </w:r>
+      <w:r>
+        <w:rPr>
+          <w:spacing w:val="12"/>
+        </w:rPr>
+        <w:t xml:space="preserve"> </w:t>
+      </w:r>
+      <w:r>
+        <w:t>this</w:t>
+      </w:r>
+      <w:r>
+        <w:rPr>
+          <w:spacing w:val="12"/>
+        </w:rPr>
+        <w:t xml:space="preserve"> </w:t>
+      </w:r>
+      <w:r>
+        <w:t>plan)</w:t>
+      </w:r>
+      <w:bookmarkEnd w:id="33"/>
+    </w:p>
+    <w:p>
+      <w:pPr>
         <w:ind w:firstLine="720"/>
         <w:rPr>
           <w:sz w:val="24"/>
@@ -11612,8 +11623,6 @@
         </w:rPr>
         <w:t>,</w:t>
       </w:r>
-      <w:bookmarkStart w:id="33" w:name="_GoBack"/>
-      <w:bookmarkEnd w:id="33"/>
       <w:r>
         <w:rPr>
           <w:sz w:val="24"/>
@@ -11737,7 +11746,21 @@
           <w:sz w:val="24"/>
           <w:szCs w:val="24"/>
         </w:rPr>
-        <w:t>To prepare for testing, the development team shall write and preform unit test as portions of code are developed. These tests should also output a visual Pass/Fail to the developer, which should be stored as a Boolean True/False value within the code. A final component test should check that all tests returned a value of True, with a final Pass/Fail visual. Upon completion of the CSCI component, the unit test print tests should be included, however the visual outputs should be commented, such that only the final Pass/Fail is presented. This is to prepare for system testing.</w:t>
+        <w:t>To prepare for testing, the development team shall write and preform unit test</w:t>
+      </w:r>
+      <w:r>
+        <w:rPr>
+          <w:sz w:val="24"/>
+          <w:szCs w:val="24"/>
+        </w:rPr>
+        <w:t>s</w:t>
+      </w:r>
+      <w:r>
+        <w:rPr>
+          <w:sz w:val="24"/>
+          <w:szCs w:val="24"/>
+        </w:rPr>
+        <w:t xml:space="preserve"> as portions of code are developed. These tests should also output a visual Pass/Fail to the developer, which should be stored as a Boolean True/False value within the code. A final component test should check that all tests returned a value of True, with a final Pass/Fail visual. Upon completion of the CSCI component, the unit test print tests should be included, however the visual outputs should be commented, such that only the final Pass/Fail is presented. This is to prepare for system testing.</w:t>
       </w:r>
     </w:p>
     <w:p>
@@ -11781,14 +11804,70 @@
           <w:sz w:val="24"/>
           <w:szCs w:val="24"/>
         </w:rPr>
-        <w:t xml:space="preserve">Details of the testing of the system can be found within the STD. All CSCI components should be designed with the goal of unit and integration testing in mind. Upon completion of all CSCI components then system testing should be done. All system test should be done as a cross reference to the requirements described in the SRS. </w:t>
+        <w:t>Details of the testing of the system can be found within the STD. All CSCI components should be designed with the goal of unit and integration testing in mind. Upon completio</w:t>
       </w:r>
       <w:r>
         <w:rPr>
           <w:sz w:val="24"/>
           <w:szCs w:val="24"/>
         </w:rPr>
-        <w:t>Basic of preparing for the system test are described above within the CSCI component testing. Assuming a CSCI component has passed all unit and integration testing. Then there should be a Pass/Fail visual output for each CSCI component. The system tests should be the check that the final CSCI tests all returned True.</w:t>
+        <w:t>n of all CSCI components,</w:t>
+      </w:r>
+      <w:r>
+        <w:rPr>
+          <w:sz w:val="24"/>
+          <w:szCs w:val="24"/>
+        </w:rPr>
+        <w:t xml:space="preserve"> system testing should be done. All system test</w:t>
+      </w:r>
+      <w:r>
+        <w:rPr>
+          <w:sz w:val="24"/>
+          <w:szCs w:val="24"/>
+        </w:rPr>
+        <w:t>s</w:t>
+      </w:r>
+      <w:r>
+        <w:rPr>
+          <w:sz w:val="24"/>
+          <w:szCs w:val="24"/>
+        </w:rPr>
+        <w:t xml:space="preserve"> should be done as a cross reference to the requirements described in the SRS. </w:t>
+      </w:r>
+      <w:r>
+        <w:rPr>
+          <w:sz w:val="24"/>
+          <w:szCs w:val="24"/>
+        </w:rPr>
+        <w:t>Basic</w:t>
+      </w:r>
+      <w:r>
+        <w:rPr>
+          <w:sz w:val="24"/>
+          <w:szCs w:val="24"/>
+        </w:rPr>
+        <w:t>s</w:t>
+      </w:r>
+      <w:r>
+        <w:rPr>
+          <w:sz w:val="24"/>
+          <w:szCs w:val="24"/>
+        </w:rPr>
+        <w:t xml:space="preserve"> of preparing for the system test are described above within the CSCI component testing. Assuming a CSCI component has passed al</w:t>
+      </w:r>
+      <w:r>
+        <w:rPr>
+          <w:sz w:val="24"/>
+          <w:szCs w:val="24"/>
+        </w:rPr>
+        <w:t xml:space="preserve">l unit and integration testing, </w:t>
+      </w:r>
+      <w:r>
+        <w:rPr>
+          <w:sz w:val="24"/>
+          <w:szCs w:val="24"/>
+        </w:rPr>
+        <w:t>there should be a Pass/Fail visual output for each CSCI component. The system tests should be the check that the final CSCI tests all returned True.</w:t>
       </w:r>
     </w:p>
     <w:p>
@@ -11994,7 +12073,35 @@
           <w:sz w:val="24"/>
           <w:szCs w:val="24"/>
         </w:rPr>
-        <w:t xml:space="preserve">Periodic reviews should be done with the development team and the client. The development team is expected to meet once a week to discuss current completion of the system as well as any development issues. Furthermore, the development team should include progress updates to the client. These should include notes of any completed CSCI components or documents. Finally, in person meetings should occur at least three times through the entirety of the project including at least one meeting to discuss requirement, one meeting as a </w:t>
+        <w:t>Periodic reviews should be done with the development team and the client. The development team is expected to meet once a week to discuss current completion of the system as well as any development issues. Furthermore, the development team should include progress updates to the client. These should include notes of any completed CSCI components or documents. Finally, in person meetings should occur at least three times through</w:t>
+      </w:r>
+      <w:r>
+        <w:rPr>
+          <w:sz w:val="24"/>
+          <w:szCs w:val="24"/>
+        </w:rPr>
+        <w:t>out</w:t>
+      </w:r>
+      <w:r>
+        <w:rPr>
+          <w:sz w:val="24"/>
+          <w:szCs w:val="24"/>
+        </w:rPr>
+        <w:t xml:space="preserve"> the entirety of the project including at least one meeting to discuss requirement</w:t>
+      </w:r>
+      <w:r>
+        <w:rPr>
+          <w:sz w:val="24"/>
+          <w:szCs w:val="24"/>
+        </w:rPr>
+        <w:t>s</w:t>
+      </w:r>
+      <w:r>
+        <w:rPr>
+          <w:sz w:val="24"/>
+          <w:szCs w:val="24"/>
+        </w:rPr>
+        <w:t xml:space="preserve">, one meeting as a </w:t>
       </w:r>
       <w:r>
         <w:rPr>
@@ -12178,7 +12285,35 @@
           <w:sz w:val="24"/>
           <w:szCs w:val="24"/>
         </w:rPr>
-        <w:t>The requirements for this system state that the web application will be run on a local host. For this reason, a README file should be included for what software is needed to setup the environment. This should be included within the system’s home directory. Furthermore, all automation test should be included within the same test file, so that all test may be run in a single automated test.</w:t>
+        <w:t>The requirements for this system state that the web application will be run on a local host. For this reason, a README file should be included for what software is needed to setup the environment. This should be included within the system’s home directory. Furthermore, all automation test</w:t>
+      </w:r>
+      <w:r>
+        <w:rPr>
+          <w:sz w:val="24"/>
+          <w:szCs w:val="24"/>
+        </w:rPr>
+        <w:t>s</w:t>
+      </w:r>
+      <w:r>
+        <w:rPr>
+          <w:sz w:val="24"/>
+          <w:szCs w:val="24"/>
+        </w:rPr>
+        <w:t xml:space="preserve"> should be included within the same test file, so that all test</w:t>
+      </w:r>
+      <w:r>
+        <w:rPr>
+          <w:sz w:val="24"/>
+          <w:szCs w:val="24"/>
+        </w:rPr>
+        <w:t>s</w:t>
+      </w:r>
+      <w:r>
+        <w:rPr>
+          <w:sz w:val="24"/>
+          <w:szCs w:val="24"/>
+        </w:rPr>
+        <w:t xml:space="preserve"> may be run in a single automated test.</w:t>
       </w:r>
     </w:p>
     <w:p>
@@ -12250,7 +12385,21 @@
           <w:sz w:val="24"/>
           <w:szCs w:val="24"/>
         </w:rPr>
-        <w:t xml:space="preserve">Census_Data, Code, Documentation, Meeting_Minutes, and Programs. There should also be the Angular README file, as well as a SETUP READE file. Code for the actual applications should be found within the backend and frontend folder of the Code directory. The Programs directory should only contain executable files for the installation process of the system.  The Documentation directory should contain the original templates, as well as each modified version of each document. The Meeting_Minutes directory should include a word </w:t>
+        <w:t>Census_Data, Code, Documentation, Meeting_Minutes, and Programs. There should also be the Angular README file, as well as a SETUP READ</w:t>
+      </w:r>
+      <w:r>
+        <w:rPr>
+          <w:sz w:val="24"/>
+          <w:szCs w:val="24"/>
+        </w:rPr>
+        <w:t>M</w:t>
+      </w:r>
+      <w:r>
+        <w:rPr>
+          <w:sz w:val="24"/>
+          <w:szCs w:val="24"/>
+        </w:rPr>
+        <w:t xml:space="preserve">E file. Code for the actual applications should be found within the backend and frontend folder of the Code directory. The Programs directory should only contain executable files for the installation process of the system.  The Documentation directory should contain the original templates, as well as each modified version of each document. The Meeting_Minutes directory should include a word </w:t>
       </w:r>
       <w:r>
         <w:rPr>
@@ -12316,7 +12465,35 @@
           <w:sz w:val="24"/>
           <w:szCs w:val="24"/>
         </w:rPr>
-        <w:t xml:space="preserve"> appropriate subdirectory. The frontend directory should include all code, documentation, and README files corresponding to the web application of the system. The backend directory should include all code, documentation, and README files corresponding to the data analysis portion of the application. The documentation directory should include any files which will be included in the final deliverable binder to be signed by the client. The meeting minutes directory should include any files documenting meeting that took place and should be sent to the client upon there completion.</w:t>
+        <w:t xml:space="preserve"> appropriate subdirectory. The frontend directory should include all code, documentation, and README files corresponding to the web application of the system. The backend directory should include all code, documentation, and README files corresponding to the data analysis portion of the application. The documentation directory should include any files which will be included in the final deliverable binder to be signed by the client. The meeting minutes directory should include any files documenting meeting</w:t>
+      </w:r>
+      <w:r>
+        <w:rPr>
+          <w:sz w:val="24"/>
+          <w:szCs w:val="24"/>
+        </w:rPr>
+        <w:t>s</w:t>
+      </w:r>
+      <w:r>
+        <w:rPr>
+          <w:sz w:val="24"/>
+          <w:szCs w:val="24"/>
+        </w:rPr>
+        <w:t xml:space="preserve"> that took place and should </w:t>
+      </w:r>
+      <w:r>
+        <w:rPr>
+          <w:sz w:val="24"/>
+          <w:szCs w:val="24"/>
+        </w:rPr>
+        <w:t>be sent to the client upon their</w:t>
+      </w:r>
+      <w:r>
+        <w:rPr>
+          <w:sz w:val="24"/>
+          <w:szCs w:val="24"/>
+        </w:rPr>
+        <w:t xml:space="preserve"> completion.</w:t>
       </w:r>
     </w:p>
     <w:p>
@@ -12565,7 +12742,7 @@
           <w:sz w:val="24"/>
           <w:szCs w:val="24"/>
         </w:rPr>
-        <w:t xml:space="preserve">There are currently no requirements or contractual clauses related to system-wide design decisions. This has been left to the development team to do as they choose fit. Current system wide design system is primarily related to the use of a database for the user login portion of the system. The user account is shared through multiple CSCI components and will </w:t>
+        <w:t xml:space="preserve">There are currently no requirements or contractual clauses related to system-wide design decisions. This has been left to the development team to do as they choose fit. Current system wide design is primarily related to the use of a database for the user login portion of the system. The user account is shared through multiple CSCI components and will need to be </w:t>
       </w:r>
       <w:r>
         <w:rPr>
@@ -12573,7 +12750,7 @@
           <w:szCs w:val="24"/>
         </w:rPr>
         <w:lastRenderedPageBreak/>
-        <w:t xml:space="preserve">need to be accessible throughout the system. </w:t>
+        <w:t xml:space="preserve">accessible throughout the system. </w:t>
       </w:r>
       <w:r>
         <w:rPr>
@@ -12692,7 +12869,13 @@
         <w:t xml:space="preserve">The software requirements may be found within the SRS. </w:t>
       </w:r>
       <w:r>
-        <w:t>All requirements will be reviewed by the development team to ensure feasibility and then the SRS will be sent to the client for approval. If the client does not provide explicit requirements that the development team will create the set of requirements for the system prior to writing the SRS and will seek approval for the requirement list. These will then serve as the set of requirements for the SRS.</w:t>
+        <w:t>All requirements will be reviewed by the development team to ensure feasibility and then the SRS will be sent to the client for approval. If the client does not pr</w:t>
+      </w:r>
+      <w:r>
+        <w:t>ovide explicit requirements then</w:t>
+      </w:r>
+      <w:r>
+        <w:t xml:space="preserve"> the development team will create the set of requirements for the system prior to writing the SRS and will seek approval for the requirement list. These will then serve as the set of requirements for the SRS.</w:t>
       </w:r>
     </w:p>
     <w:p>
@@ -12991,7 +13174,21 @@
           <w:sz w:val="24"/>
           <w:szCs w:val="24"/>
         </w:rPr>
-        <w:t>Furthermore, a unit test should be written for each developed function. Unit test should be automated.</w:t>
+        <w:t>Furthermore, a unit test should be written for each developed function. Unit test</w:t>
+      </w:r>
+      <w:r>
+        <w:rPr>
+          <w:sz w:val="24"/>
+          <w:szCs w:val="24"/>
+        </w:rPr>
+        <w:t>s</w:t>
+      </w:r>
+      <w:r>
+        <w:rPr>
+          <w:sz w:val="24"/>
+          <w:szCs w:val="24"/>
+        </w:rPr>
+        <w:t xml:space="preserve"> should be automated.</w:t>
       </w:r>
     </w:p>
     <w:p>
@@ -13052,7 +13249,21 @@
           <w:sz w:val="24"/>
           <w:szCs w:val="24"/>
         </w:rPr>
-        <w:t xml:space="preserve"> These tests should be included within a test file in their respective directory. The test should be callable from a single command line argument found within the directories README file.</w:t>
+        <w:t xml:space="preserve"> These tests should be included within a test file in their respective directory. The test should be callable from a single command line argu</w:t>
+      </w:r>
+      <w:r>
+        <w:rPr>
+          <w:sz w:val="24"/>
+          <w:szCs w:val="24"/>
+        </w:rPr>
+        <w:t>ment found within the directory’</w:t>
+      </w:r>
+      <w:r>
+        <w:rPr>
+          <w:sz w:val="24"/>
+          <w:szCs w:val="24"/>
+        </w:rPr>
+        <w:t>s README file.</w:t>
       </w:r>
     </w:p>
     <w:p>
@@ -13103,7 +13314,49 @@
           <w:sz w:val="24"/>
           <w:szCs w:val="24"/>
         </w:rPr>
-        <w:t>The unit test should be included within a test file found in each directory. Using the command line arguments found within the README, the test should be performed. Upon successful unit tests, the command to run the directories unit test should be included in above directories tests. This should continue up until the system unit test file is reached.</w:t>
+        <w:t>The unit test should be included within a test file found in each directory. Using the command line arguments found within the README, the test should be performed. Upon successful unit tests, t</w:t>
+      </w:r>
+      <w:r>
+        <w:rPr>
+          <w:sz w:val="24"/>
+          <w:szCs w:val="24"/>
+        </w:rPr>
+        <w:t>he command to run the directory’</w:t>
+      </w:r>
+      <w:r>
+        <w:rPr>
+          <w:sz w:val="24"/>
+          <w:szCs w:val="24"/>
+        </w:rPr>
+        <w:t>s unit test should be included</w:t>
+      </w:r>
+      <w:r>
+        <w:rPr>
+          <w:sz w:val="24"/>
+          <w:szCs w:val="24"/>
+        </w:rPr>
+        <w:t xml:space="preserve"> in above directorie</w:t>
+      </w:r>
+      <w:r>
+        <w:rPr>
+          <w:sz w:val="24"/>
+          <w:szCs w:val="24"/>
+        </w:rPr>
+        <w:t>s</w:t>
+      </w:r>
+      <w:r>
+        <w:rPr>
+          <w:sz w:val="24"/>
+          <w:szCs w:val="24"/>
+        </w:rPr>
+        <w:t>’</w:t>
+      </w:r>
+      <w:r>
+        <w:rPr>
+          <w:sz w:val="24"/>
+          <w:szCs w:val="24"/>
+        </w:rPr>
+        <w:t xml:space="preserve"> tests. This should continue up until the system unit test file is reached.</w:t>
       </w:r>
     </w:p>
     <w:p>
@@ -13267,7 +13520,21 @@
           <w:sz w:val="24"/>
           <w:szCs w:val="24"/>
         </w:rPr>
-        <w:t xml:space="preserve"> well developed then a single output can be used for the accumulation of unit test</w:t>
+        <w:t xml:space="preserve"> well developed</w:t>
+      </w:r>
+      <w:r>
+        <w:rPr>
+          <w:sz w:val="24"/>
+          <w:szCs w:val="24"/>
+        </w:rPr>
+        <w:t>,</w:t>
+      </w:r>
+      <w:r>
+        <w:rPr>
+          <w:sz w:val="24"/>
+          <w:szCs w:val="24"/>
+        </w:rPr>
+        <w:t xml:space="preserve"> then a single output can be used for the accumulation of unit test</w:t>
       </w:r>
       <w:r>
         <w:rPr>
@@ -13448,7 +13715,21 @@
           <w:sz w:val="24"/>
           <w:szCs w:val="24"/>
         </w:rPr>
-        <w:t xml:space="preserve"> to test the macrocode portions. Ignoration testing should be done if all unit test</w:t>
+        <w:t xml:space="preserve"> to test the macrocode portions. I</w:t>
+      </w:r>
+      <w:r>
+        <w:rPr>
+          <w:sz w:val="24"/>
+          <w:szCs w:val="24"/>
+        </w:rPr>
+        <w:t>ntegra</w:t>
+      </w:r>
+      <w:r>
+        <w:rPr>
+          <w:sz w:val="24"/>
+          <w:szCs w:val="24"/>
+        </w:rPr>
+        <w:t>tion testing should be done if all unit test</w:t>
       </w:r>
       <w:r>
         <w:rPr>
@@ -13721,7 +14002,28 @@
           <w:sz w:val="24"/>
           <w:szCs w:val="24"/>
         </w:rPr>
-        <w:t>All integration testing should present some type of visualization for the developer demonstrating that the code portion has “passed” the integration test. As the code segment becomes more well developed then a single output can be used for the accumulation of integration tests for an extended portion of code</w:t>
+        <w:t xml:space="preserve">All integration testing should present some type of visualization for the developer demonstrating that the code portion has “passed” the integration test. As the code segment becomes more </w:t>
+      </w:r>
+      <w:r>
+        <w:rPr>
+          <w:sz w:val="24"/>
+          <w:szCs w:val="24"/>
+        </w:rPr>
+        <w:t xml:space="preserve">developed, </w:t>
+      </w:r>
+      <w:r>
+        <w:rPr>
+          <w:sz w:val="24"/>
+          <w:szCs w:val="24"/>
+        </w:rPr>
+        <w:t>then a single output can be used for the accumulation of integration tests for an extended portion of code</w:t>
+      </w:r>
+      <w:r>
+        <w:rPr>
+          <w:sz w:val="24"/>
+          <w:szCs w:val="24"/>
+        </w:rPr>
+        <w:t>.</w:t>
       </w:r>
     </w:p>
     <w:p>
@@ -14649,7 +14951,21 @@
           <w:sz w:val="24"/>
           <w:szCs w:val="24"/>
         </w:rPr>
-        <w:t>Upon failure of a CSCI component or system test within the CSCI integration test, there should be a review on failing CSCI component. The development group will then collaborate on how to redesign the CSCI component.</w:t>
+        <w:t xml:space="preserve">Upon failure of a CSCI component or system test within the CSCI integration test, there should be a review on </w:t>
+      </w:r>
+      <w:r>
+        <w:rPr>
+          <w:sz w:val="24"/>
+          <w:szCs w:val="24"/>
+        </w:rPr>
+        <w:t xml:space="preserve">the </w:t>
+      </w:r>
+      <w:r>
+        <w:rPr>
+          <w:sz w:val="24"/>
+          <w:szCs w:val="24"/>
+        </w:rPr>
+        <w:t>failing CSCI component. The development group will then collaborate on how to redesign the CSCI component.</w:t>
       </w:r>
     </w:p>
     <w:p>
@@ -14738,7 +15054,21 @@
           <w:sz w:val="24"/>
           <w:szCs w:val="24"/>
         </w:rPr>
-        <w:t xml:space="preserve">Assuming the test for the smaller component of the system have been correctly added to the CSCI integration test, then the </w:t>
+        <w:t>Assuming the test for the smaller component</w:t>
+      </w:r>
+      <w:r>
+        <w:rPr>
+          <w:sz w:val="24"/>
+          <w:szCs w:val="24"/>
+        </w:rPr>
+        <w:t>s</w:t>
+      </w:r>
+      <w:r>
+        <w:rPr>
+          <w:sz w:val="24"/>
+          <w:szCs w:val="24"/>
+        </w:rPr>
+        <w:t xml:space="preserve"> of the system have been correctly added to the CSCI integration test, then the </w:t>
       </w:r>
       <w:r>
         <w:rPr>
@@ -15653,7 +15983,28 @@
           <w:sz w:val="24"/>
           <w:szCs w:val="24"/>
         </w:rPr>
-        <w:t>computers. An installation guide can be found within the STD as well as the SETUP Readme found in the home directory of the GitHub repository.</w:t>
+        <w:t xml:space="preserve">computers. An installation guide can be found within the STD as well as the SETUP </w:t>
+      </w:r>
+      <w:r>
+        <w:rPr>
+          <w:sz w:val="24"/>
+          <w:szCs w:val="24"/>
+        </w:rPr>
+        <w:t>README</w:t>
+      </w:r>
+      <w:r>
+        <w:rPr>
+          <w:sz w:val="24"/>
+          <w:szCs w:val="24"/>
+        </w:rPr>
+        <w:t xml:space="preserve"> </w:t>
+      </w:r>
+      <w:r>
+        <w:rPr>
+          <w:sz w:val="24"/>
+          <w:szCs w:val="24"/>
+        </w:rPr>
+        <w:t>found in the home directory of the GitHub repository.</w:t>
       </w:r>
     </w:p>
     <w:p>
@@ -31324,7 +31675,7 @@
 </file>
 
 <file path=customXml/itemProps1.xml><?xml version="1.0" encoding="utf-8"?>
-<ds:datastoreItem xmlns:ds="http://schemas.openxmlformats.org/officeDocument/2006/customXml" ds:itemID="{1C0C84CC-85B2-E947-9245-D98738FA7076}">
+<ds:datastoreItem xmlns:ds="http://schemas.openxmlformats.org/officeDocument/2006/customXml" ds:itemID="{DB87ADCF-BC37-0449-BDE7-2498FABC15A9}">
   <ds:schemaRefs>
     <ds:schemaRef ds:uri="http://schemas.openxmlformats.org/officeDocument/2006/bibliography"/>
   </ds:schemaRefs>

</xml_diff>

<commit_message>
I hate all of you
</commit_message>
<xml_diff>
--- a/Documentation/Software Development Plan_ver2.3.docx
+++ b/Documentation/Software Development Plan_ver2.3.docx
@@ -9463,59 +9463,44 @@
           <w:noProof/>
         </w:rPr>
       </w:pPr>
-      <w:r>
-        <w:fldChar w:fldCharType="begin"/>
-      </w:r>
-      <w:r>
-        <w:instrText xml:space="preserve"> HYPERLINK \l "_Toc432620915" </w:instrText>
-      </w:r>
-      <w:r>
-        <w:fldChar w:fldCharType="separate"/>
-      </w:r>
-      <w:r>
-        <w:rPr>
-          <w:rStyle w:val="Hyperlink"/>
-          <w:noProof/>
-        </w:rPr>
-        <w:t>6</w:t>
-      </w:r>
-      <w:r>
-        <w:rPr>
-          <w:rFonts w:eastAsiaTheme="minorEastAsia"/>
-          <w:noProof/>
-        </w:rPr>
-        <w:tab/>
-      </w:r>
-      <w:r>
-        <w:rPr>
-          <w:rStyle w:val="Hyperlink"/>
-          <w:noProof/>
-          <w:u w:color="000000"/>
-        </w:rPr>
-        <w:t>Signatures</w:t>
-      </w:r>
-      <w:r>
-        <w:rPr>
-          <w:noProof/>
-          <w:webHidden/>
-        </w:rPr>
-        <w:tab/>
-      </w:r>
-      <w:r>
-        <w:rPr>
-          <w:noProof/>
-          <w:webHidden/>
-        </w:rPr>
-        <w:t>21</w:t>
-      </w:r>
-      <w:bookmarkStart w:id="0" w:name="_GoBack"/>
-      <w:bookmarkEnd w:id="0"/>
-      <w:r>
-        <w:rPr>
-          <w:noProof/>
-        </w:rPr>
-        <w:fldChar w:fldCharType="end"/>
-      </w:r>
+      <w:hyperlink w:anchor="_Toc432620915" w:history="1">
+        <w:r>
+          <w:rPr>
+            <w:rStyle w:val="Hyperlink"/>
+            <w:noProof/>
+          </w:rPr>
+          <w:t>6</w:t>
+        </w:r>
+        <w:r>
+          <w:rPr>
+            <w:rFonts w:eastAsiaTheme="minorEastAsia"/>
+            <w:noProof/>
+          </w:rPr>
+          <w:tab/>
+        </w:r>
+        <w:r>
+          <w:rPr>
+            <w:rStyle w:val="Hyperlink"/>
+            <w:noProof/>
+            <w:u w:color="000000"/>
+          </w:rPr>
+          <w:t>Signatures</w:t>
+        </w:r>
+        <w:r>
+          <w:rPr>
+            <w:noProof/>
+            <w:webHidden/>
+          </w:rPr>
+          <w:tab/>
+        </w:r>
+        <w:r>
+          <w:rPr>
+            <w:noProof/>
+            <w:webHidden/>
+          </w:rPr>
+          <w:t>21</w:t>
+        </w:r>
+      </w:hyperlink>
     </w:p>
     <w:p/>
     <w:p>
@@ -9550,7 +9535,7 @@
       <w:pPr>
         <w:pStyle w:val="Heading1"/>
       </w:pPr>
-      <w:bookmarkStart w:id="1" w:name="_Toc432620797"/>
+      <w:bookmarkStart w:id="0" w:name="_Toc432620797"/>
       <w:r>
         <w:rPr>
           <w:u w:color="000000"/>
@@ -9558,20 +9543,20 @@
         <w:lastRenderedPageBreak/>
         <w:t>Scope</w:t>
       </w:r>
+      <w:bookmarkEnd w:id="0"/>
+    </w:p>
+    <w:p>
+      <w:pPr>
+        <w:pStyle w:val="Heading2"/>
+      </w:pPr>
+      <w:bookmarkStart w:id="1" w:name="_Toc432620798"/>
+      <w:r>
+        <w:rPr>
+          <w:u w:color="000000"/>
+        </w:rPr>
+        <w:t>Identification</w:t>
+      </w:r>
       <w:bookmarkEnd w:id="1"/>
-    </w:p>
-    <w:p>
-      <w:pPr>
-        <w:pStyle w:val="Heading2"/>
-      </w:pPr>
-      <w:bookmarkStart w:id="2" w:name="_Toc432620798"/>
-      <w:r>
-        <w:rPr>
-          <w:u w:color="000000"/>
-        </w:rPr>
-        <w:t>Identification</w:t>
-      </w:r>
-      <w:bookmarkEnd w:id="2"/>
     </w:p>
     <w:p>
       <w:pPr>
@@ -9666,7 +9651,7 @@
       <w:pPr>
         <w:pStyle w:val="Heading2"/>
       </w:pPr>
-      <w:bookmarkStart w:id="3" w:name="_Toc432620799"/>
+      <w:bookmarkStart w:id="2" w:name="_Toc432620799"/>
       <w:r>
         <w:rPr>
           <w:u w:color="000000"/>
@@ -9686,7 +9671,7 @@
         </w:rPr>
         <w:t>overview</w:t>
       </w:r>
-      <w:bookmarkEnd w:id="3"/>
+      <w:bookmarkEnd w:id="2"/>
     </w:p>
     <w:p>
       <w:pPr>
@@ -9817,7 +9802,7 @@
           <w:u w:color="000000"/>
         </w:rPr>
       </w:pPr>
-      <w:bookmarkStart w:id="4" w:name="_Toc432620800"/>
+      <w:bookmarkStart w:id="3" w:name="_Toc432620800"/>
       <w:r>
         <w:rPr>
           <w:u w:color="000000"/>
@@ -9838,7 +9823,7 @@
         </w:rPr>
         <w:t>overview</w:t>
       </w:r>
-      <w:bookmarkEnd w:id="4"/>
+      <w:bookmarkEnd w:id="3"/>
     </w:p>
     <w:p>
       <w:pPr>
@@ -10073,13 +10058,13 @@
       <w:pPr>
         <w:pStyle w:val="Heading2"/>
       </w:pPr>
-      <w:bookmarkStart w:id="5" w:name="1.4_Relationship_to_other_plans"/>
-      <w:bookmarkStart w:id="6" w:name="_Toc432620801"/>
+      <w:bookmarkStart w:id="4" w:name="1.4_Relationship_to_other_plans"/>
+      <w:bookmarkStart w:id="5" w:name="_Toc432620801"/>
+      <w:bookmarkEnd w:id="4"/>
+      <w:r>
+        <w:t>Relationship to other plans</w:t>
+      </w:r>
       <w:bookmarkEnd w:id="5"/>
-      <w:r>
-        <w:t>Relationship to other plans</w:t>
-      </w:r>
-      <w:bookmarkEnd w:id="6"/>
     </w:p>
     <w:p>
       <w:pPr>
@@ -10142,9 +10127,9 @@
       <w:pPr>
         <w:pStyle w:val="Heading1"/>
       </w:pPr>
-      <w:bookmarkStart w:id="7" w:name="3._Overview_of_required_work"/>
-      <w:bookmarkStart w:id="8" w:name="_Toc432620803"/>
-      <w:bookmarkEnd w:id="7"/>
+      <w:bookmarkStart w:id="6" w:name="3._Overview_of_required_work"/>
+      <w:bookmarkStart w:id="7" w:name="_Toc432620803"/>
+      <w:bookmarkEnd w:id="6"/>
       <w:r>
         <w:rPr>
           <w:u w:color="000000"/>
@@ -10190,7 +10175,7 @@
         </w:rPr>
         <w:t>work</w:t>
       </w:r>
-      <w:bookmarkEnd w:id="8"/>
+      <w:bookmarkEnd w:id="7"/>
     </w:p>
     <w:p>
       <w:pPr>
@@ -10340,7 +10325,7 @@
       <w:pPr>
         <w:pStyle w:val="Heading1"/>
       </w:pPr>
-      <w:bookmarkStart w:id="9" w:name="_Toc432620804"/>
+      <w:bookmarkStart w:id="8" w:name="_Toc432620804"/>
       <w:r>
         <w:rPr>
           <w:u w:color="000000"/>
@@ -10426,15 +10411,15 @@
         </w:rPr>
         <w:t>activities</w:t>
       </w:r>
+      <w:bookmarkEnd w:id="8"/>
+    </w:p>
+    <w:p>
+      <w:pPr>
+        <w:pStyle w:val="Heading2"/>
+      </w:pPr>
+      <w:bookmarkStart w:id="9" w:name="4.1_Software_development_process"/>
+      <w:bookmarkStart w:id="10" w:name="_Toc432620805"/>
       <w:bookmarkEnd w:id="9"/>
-    </w:p>
-    <w:p>
-      <w:pPr>
-        <w:pStyle w:val="Heading2"/>
-      </w:pPr>
-      <w:bookmarkStart w:id="10" w:name="4.1_Software_development_process"/>
-      <w:bookmarkStart w:id="11" w:name="_Toc432620805"/>
-      <w:bookmarkEnd w:id="10"/>
       <w:r>
         <w:rPr>
           <w:u w:color="000000"/>
@@ -10468,7 +10453,7 @@
         </w:rPr>
         <w:t>process</w:t>
       </w:r>
-      <w:bookmarkEnd w:id="11"/>
+      <w:bookmarkEnd w:id="10"/>
     </w:p>
     <w:p>
       <w:pPr>
@@ -10519,11 +10504,11 @@
       <w:pPr>
         <w:pStyle w:val="Heading2"/>
       </w:pPr>
-      <w:bookmarkStart w:id="12" w:name="4.2_General_plans_for_software_developme"/>
-      <w:bookmarkStart w:id="13" w:name="4.2.1_Software_development_methods"/>
-      <w:bookmarkStart w:id="14" w:name="_Toc432620806"/>
+      <w:bookmarkStart w:id="11" w:name="4.2_General_plans_for_software_developme"/>
+      <w:bookmarkStart w:id="12" w:name="4.2.1_Software_development_methods"/>
+      <w:bookmarkStart w:id="13" w:name="_Toc432620806"/>
+      <w:bookmarkEnd w:id="11"/>
       <w:bookmarkEnd w:id="12"/>
-      <w:bookmarkEnd w:id="13"/>
       <w:r>
         <w:rPr>
           <w:u w:color="000000"/>
@@ -10582,13 +10567,13 @@
         </w:rPr>
         <w:t>development</w:t>
       </w:r>
-      <w:bookmarkEnd w:id="14"/>
+      <w:bookmarkEnd w:id="13"/>
     </w:p>
     <w:p>
       <w:pPr>
         <w:pStyle w:val="Heading3"/>
       </w:pPr>
-      <w:bookmarkStart w:id="15" w:name="_Toc432620807"/>
+      <w:bookmarkStart w:id="14" w:name="_Toc432620807"/>
       <w:r>
         <w:rPr>
           <w:u w:color="000000"/>
@@ -10622,7 +10607,7 @@
         </w:rPr>
         <w:t>methods</w:t>
       </w:r>
-      <w:bookmarkEnd w:id="15"/>
+      <w:bookmarkEnd w:id="14"/>
     </w:p>
     <w:p>
       <w:pPr>
@@ -10654,9 +10639,9 @@
       <w:pPr>
         <w:pStyle w:val="Heading3"/>
       </w:pPr>
-      <w:bookmarkStart w:id="16" w:name="4.2.2_Standards_for_software_products"/>
-      <w:bookmarkStart w:id="17" w:name="_Toc432620808"/>
-      <w:bookmarkEnd w:id="16"/>
+      <w:bookmarkStart w:id="15" w:name="4.2.2_Standards_for_software_products"/>
+      <w:bookmarkStart w:id="16" w:name="_Toc432620808"/>
+      <w:bookmarkEnd w:id="15"/>
       <w:r>
         <w:rPr>
           <w:u w:color="000000"/>
@@ -10703,7 +10688,7 @@
         </w:rPr>
         <w:t>products</w:t>
       </w:r>
-      <w:bookmarkEnd w:id="17"/>
+      <w:bookmarkEnd w:id="16"/>
     </w:p>
     <w:p>
       <w:pPr>
@@ -10729,7 +10714,11 @@
         <w:ind w:firstLine="479"/>
       </w:pPr>
       <w:r>
-        <w:t>In general, single line spacing is to be used for smaller sections of code. If a code portion is more than 5 lines, then there should be a line separating the beginning and end of th</w:t>
+        <w:t xml:space="preserve">In general, single line </w:t>
+      </w:r>
+      <w:bookmarkStart w:id="17" w:name="_GoBack"/>
+      <w:r>
+        <w:t>spacing is to be used for smaller sections of code. If a code portion is more than 5 lines, then there should be a line separating the beginning and end of th</w:t>
       </w:r>
       <w:r>
         <w:t>e segment. A segment is defined</w:t>
@@ -10744,7 +10733,11 @@
         <w:t>me data. This would be typically</w:t>
       </w:r>
       <w:r>
-        <w:t xml:space="preserve"> occurring during a function definition and loop structures. Again, developer judgement should be used for evaluating if deviating from the defined standard would create more readable code.</w:t>
+        <w:t xml:space="preserve"> occurring during a function definition and loop structures. Again, developer judgement should be used for </w:t>
+      </w:r>
+      <w:bookmarkEnd w:id="17"/>
+      <w:r>
+        <w:t>evaluating if deviating from the defined standard would create more readable code.</w:t>
       </w:r>
     </w:p>
     <w:p>
@@ -10855,15 +10848,13 @@
         <w:ind w:firstLine="479"/>
       </w:pPr>
       <w:r>
-        <w:t>All naming for files, function, and variables should follow the following standards. A filename should be in the format of “</w:t>
-      </w:r>
-      <w:proofErr w:type="spellStart"/>
-      <w:r>
-        <w:t>NameOfDocument.ext</w:t>
-      </w:r>
-      <w:proofErr w:type="spellEnd"/>
-      <w:r>
-        <w:t>” such that each word begins with a capitalized letter, including the first. Filenames should allow a not working individual to assume the role of that file from the filename. A function name should take a format of “</w:t>
+        <w:t>All naming for files, function, and variables should follow the following standards. A filename should be in the format of “NameOfDocument.</w:t>
+      </w:r>
+      <w:r>
+        <w:t>t</w:t>
+      </w:r>
+      <w:r>
+        <w:t>xt” such that each word begins with a capitalized letter, including the first. Filenames should allow a not working individual to assume the role of that file from the filename. A function name should take a format of “</w:t>
       </w:r>
       <w:proofErr w:type="spellStart"/>
       <w:r>
@@ -31912,7 +31903,7 @@
 </file>
 
 <file path=customXml/itemProps1.xml><?xml version="1.0" encoding="utf-8"?>
-<ds:datastoreItem xmlns:ds="http://schemas.openxmlformats.org/officeDocument/2006/customXml" ds:itemID="{9F33F4F5-14D3-4A23-9779-FA53DE2C90E8}">
+<ds:datastoreItem xmlns:ds="http://schemas.openxmlformats.org/officeDocument/2006/customXml" ds:itemID="{DDD2FDC9-F900-43B6-929B-13B6B574D316}">
   <ds:schemaRefs>
     <ds:schemaRef ds:uri="http://schemas.openxmlformats.org/officeDocument/2006/bibliography"/>
   </ds:schemaRefs>

</xml_diff>